<commit_message>
Added connect flash and dynamic data in the profile page
</commit_message>
<xml_diff>
--- a/Documentation For Pinterest Clone.docx
+++ b/Documentation For Pinterest Clone.docx
@@ -162,13 +162,49 @@
     <w:p>
       <w:pPr>
         <w:pStyle w:val="ListParagraph"/>
+        <w:numPr>
+          <w:ilvl w:val="0"/>
+          <w:numId w:val="1"/>
+        </w:numPr>
         <w:rPr>
           <w:b/>
           <w:bCs/>
         </w:rPr>
       </w:pPr>
+      <w:r>
+        <w:rPr>
+          <w:sz w:val="24"/>
+          <w:szCs w:val="24"/>
+        </w:rPr>
+        <w:t xml:space="preserve">Now, at the route /login if we enter wrong credentials then nothing is happening. It should show the error. To implement this we will install </w:t>
+      </w:r>
+      <w:r>
+        <w:rPr>
+          <w:b/>
+          <w:bCs/>
+          <w:sz w:val="24"/>
+          <w:szCs w:val="24"/>
+        </w:rPr>
+        <w:t>connect-flash</w:t>
+      </w:r>
+      <w:r>
+        <w:rPr>
+          <w:sz w:val="24"/>
+          <w:szCs w:val="24"/>
+        </w:rPr>
+        <w:t xml:space="preserve"> package and implement it. </w:t>
+      </w:r>
       <w:bookmarkStart w:id="0" w:name="_GoBack"/>
       <w:bookmarkEnd w:id="0"/>
+    </w:p>
+    <w:p>
+      <w:pPr>
+        <w:pStyle w:val="ListParagraph"/>
+        <w:rPr>
+          <w:b/>
+          <w:bCs/>
+        </w:rPr>
+      </w:pPr>
     </w:p>
     <w:sectPr>
       <w:pgSz w:w="12240" w:h="15840"/>

</xml_diff>

<commit_message>
Using multer to upload file as post
</commit_message>
<xml_diff>
--- a/Documentation For Pinterest Clone.docx
+++ b/Documentation For Pinterest Clone.docx
@@ -194,6 +194,78 @@
         </w:rPr>
         <w:t xml:space="preserve"> package and implement it. </w:t>
       </w:r>
+    </w:p>
+    <w:p>
+      <w:pPr>
+        <w:pStyle w:val="ListParagraph"/>
+        <w:numPr>
+          <w:ilvl w:val="0"/>
+          <w:numId w:val="1"/>
+        </w:numPr>
+        <w:rPr>
+          <w:b/>
+          <w:bCs/>
+        </w:rPr>
+      </w:pPr>
+      <w:r>
+        <w:rPr>
+          <w:sz w:val="24"/>
+          <w:szCs w:val="24"/>
+        </w:rPr>
+        <w:t xml:space="preserve">Now we need to make posts for which we need to upload images. We will install and setup </w:t>
+      </w:r>
+      <w:r>
+        <w:rPr>
+          <w:b/>
+          <w:bCs/>
+          <w:sz w:val="24"/>
+          <w:szCs w:val="24"/>
+        </w:rPr>
+        <w:t>Multer</w:t>
+      </w:r>
+      <w:r>
+        <w:rPr>
+          <w:sz w:val="24"/>
+          <w:szCs w:val="24"/>
+        </w:rPr>
+        <w:t xml:space="preserve"> which is a node.js middleware or package. We will also use </w:t>
+      </w:r>
+      <w:r>
+        <w:rPr>
+          <w:b/>
+          <w:bCs/>
+          <w:sz w:val="24"/>
+          <w:szCs w:val="24"/>
+        </w:rPr>
+        <w:t>uuid</w:t>
+      </w:r>
+      <w:r>
+        <w:rPr>
+          <w:sz w:val="24"/>
+          <w:szCs w:val="24"/>
+        </w:rPr>
+        <w:t xml:space="preserve"> which is used to unique names to the files. </w:t>
+      </w:r>
+      <w:r>
+        <w:rPr>
+          <w:sz w:val="24"/>
+          <w:szCs w:val="24"/>
+        </w:rPr>
+        <w:t xml:space="preserve"> </w:t>
+      </w:r>
+    </w:p>
+    <w:p>
+      <w:pPr>
+        <w:pStyle w:val="ListParagraph"/>
+        <w:numPr>
+          <w:ilvl w:val="0"/>
+          <w:numId w:val="1"/>
+        </w:numPr>
+        <w:rPr>
+          <w:b/>
+          <w:bCs/>
+        </w:rPr>
+      </w:pPr>
       <w:bookmarkStart w:id="0" w:name="_GoBack"/>
       <w:bookmarkEnd w:id="0"/>
     </w:p>

</xml_diff>